<commit_message>
ljb fix and doc change
</commit_message>
<xml_diff>
--- a/软件需求说明书.docx
+++ b/软件需求说明书.docx
@@ -69,7 +69,6 @@
           <w:docPartUnique/>
         </w:docPartObj>
       </w:sdtPr>
-      <w:sdtEndPr/>
       <w:sdtContent>
         <w:p>
           <w:pPr>
@@ -1827,21 +1826,7 @@
         <w:rPr>
           <w:rFonts w:hint="eastAsia"/>
         </w:rPr>
-        <w:t>因为学院网站的特点，其面对的用户结构更加偏向于pc端用户，而非手机移动端的用户。这使得软件学院自身的网站并不需要具有响应式的特点。也因此，学院网站成为了我们尝试设计响应式页面的绝佳素材，其不仅因为功能清晰，数据资源易于获取，还因为其学院网站的开放性质，使得网络上其他的学院网站设计元素也可以较为自然地</w:t>
-      </w:r>
-      <w:proofErr w:type="gramStart"/>
-      <w:r>
-        <w:rPr>
-          <w:rFonts w:hint="eastAsia"/>
-        </w:rPr>
-        <w:t>融汇</w:t>
-      </w:r>
-      <w:proofErr w:type="gramEnd"/>
-      <w:r>
-        <w:rPr>
-          <w:rFonts w:hint="eastAsia"/>
-        </w:rPr>
-        <w:t>其中，其他优秀的网站设计模块也可以运用。</w:t>
+        <w:t>因为学院网站的特点，其面对的用户结构更加偏向于pc端用户，而非手机移动端的用户。这使得软件学院自身的网站并不需要具有响应式的特点。也因此，学院网站成为了我们尝试设计响应式页面的绝佳素材，其不仅因为功能清晰，数据资源易于获取，还因为其学院网站的开放性质，使得网络上其他的学院网站设计元素也可以较为自然地融汇其中，其他优秀的网站设计模块也可以运用。</w:t>
       </w:r>
     </w:p>
     <w:p>
@@ -2074,21 +2059,7 @@
         <w:rPr>
           <w:rFonts w:hint="eastAsia"/>
         </w:rPr>
-        <w:t>对于更加细节的安全问题，则应当基于其他方式实现。如对于拥有编辑权限的用户的添加与删除应当在后端用诸如专门应用程序或</w:t>
-      </w:r>
-      <w:proofErr w:type="spellStart"/>
-      <w:r>
-        <w:rPr>
-          <w:rFonts w:hint="eastAsia"/>
-        </w:rPr>
-        <w:t>sql</w:t>
-      </w:r>
-      <w:proofErr w:type="spellEnd"/>
-      <w:r>
-        <w:rPr>
-          <w:rFonts w:hint="eastAsia"/>
-        </w:rPr>
-        <w:t>连接实现而非基于前端页面。</w:t>
+        <w:t>对于更加细节的安全问题，则应当基于其他方式实现。如对于拥有编辑权限的用户的添加与删除应当在后端用诸如专门应用程序或sql连接实现而非基于前端页面。</w:t>
       </w:r>
     </w:p>
     <w:p>
@@ -2100,21 +2071,7 @@
         <w:rPr>
           <w:rFonts w:hint="eastAsia"/>
         </w:rPr>
-        <w:t>该系统应当至少考虑面向手机、pc两种情况，对鼠标的存在与否和点击屏幕的</w:t>
-      </w:r>
-      <w:proofErr w:type="spellStart"/>
-      <w:r>
-        <w:rPr>
-          <w:rFonts w:hint="eastAsia"/>
-        </w:rPr>
-        <w:t>css</w:t>
-      </w:r>
-      <w:proofErr w:type="spellEnd"/>
-      <w:r>
-        <w:rPr>
-          <w:rFonts w:hint="eastAsia"/>
-        </w:rPr>
-        <w:t>特效进行合理的适应与包装。</w:t>
+        <w:t>该系统应当至少考虑面向手机、pc两种情况，对鼠标的存在与否和点击屏幕的css特效进行合理的适应与包装。</w:t>
       </w:r>
     </w:p>
     <w:p>
@@ -2218,21 +2175,7 @@
         <w:rPr>
           <w:rFonts w:hint="eastAsia"/>
         </w:rPr>
-        <w:t>DE-1：系统对于数据库的改变应解耦，当数据库改变时</w:t>
-      </w:r>
-      <w:proofErr w:type="gramStart"/>
-      <w:r>
-        <w:rPr>
-          <w:rFonts w:hint="eastAsia"/>
-        </w:rPr>
-        <w:t>需可以</w:t>
-      </w:r>
-      <w:proofErr w:type="gramEnd"/>
-      <w:r>
-        <w:rPr>
-          <w:rFonts w:hint="eastAsia"/>
-        </w:rPr>
-        <w:t>快速重新适应。</w:t>
+        <w:t>DE-1：系统对于数据库的改变应解耦，当数据库改变时需可以快速重新适应。</w:t>
       </w:r>
     </w:p>
     <w:p>
@@ -2386,21 +2329,7 @@
               <w:rPr>
                 <w:rFonts w:hint="eastAsia"/>
               </w:rPr>
-              <w:t>通过点击</w:t>
-            </w:r>
-            <w:proofErr w:type="gramStart"/>
-            <w:r>
-              <w:rPr>
-                <w:rFonts w:hint="eastAsia"/>
-              </w:rPr>
-              <w:t>页面超链接</w:t>
-            </w:r>
-            <w:proofErr w:type="gramEnd"/>
-            <w:r>
-              <w:rPr>
-                <w:rFonts w:hint="eastAsia"/>
-              </w:rPr>
-              <w:t>进入</w:t>
+              <w:t>通过点击页面超链接进入</w:t>
             </w:r>
           </w:p>
         </w:tc>
@@ -3065,16 +2994,8 @@
               <w:rPr>
                 <w:rFonts w:hint="eastAsia"/>
               </w:rPr>
-              <w:t>上</w:t>
-            </w:r>
-            <w:proofErr w:type="gramStart"/>
-            <w:r>
-              <w:rPr>
-                <w:rFonts w:hint="eastAsia"/>
-              </w:rPr>
-              <w:t>传新闻</w:t>
-            </w:r>
-            <w:proofErr w:type="gramEnd"/>
+              <w:t>上传新闻</w:t>
+            </w:r>
           </w:p>
         </w:tc>
         <w:tc>
@@ -3324,14 +3245,12 @@
             <w:pPr>
               <w:cnfStyle w:val="000000100000" w:firstRow="0" w:lastRow="0" w:firstColumn="0" w:lastColumn="0" w:oddVBand="0" w:evenVBand="0" w:oddHBand="1" w:evenHBand="0" w:firstRowFirstColumn="0" w:firstRowLastColumn="0" w:lastRowFirstColumn="0" w:lastRowLastColumn="0"/>
             </w:pPr>
-            <w:proofErr w:type="gramStart"/>
             <w:r>
               <w:rPr>
                 <w:rFonts w:hint="eastAsia"/>
               </w:rPr>
               <w:t>王汉隆</w:t>
             </w:r>
-            <w:proofErr w:type="gramEnd"/>
           </w:p>
         </w:tc>
         <w:tc>
@@ -3378,14 +3297,12 @@
             <w:pPr>
               <w:cnfStyle w:val="000000100000" w:firstRow="0" w:lastRow="0" w:firstColumn="0" w:lastColumn="0" w:oddVBand="0" w:evenVBand="0" w:oddHBand="1" w:evenHBand="0" w:firstRowFirstColumn="0" w:firstRowLastColumn="0" w:lastRowFirstColumn="0" w:lastRowLastColumn="0"/>
             </w:pPr>
-            <w:proofErr w:type="gramStart"/>
             <w:r>
               <w:rPr>
                 <w:rFonts w:hint="eastAsia"/>
               </w:rPr>
               <w:t>王汉隆</w:t>
             </w:r>
-            <w:proofErr w:type="gramEnd"/>
           </w:p>
         </w:tc>
       </w:tr>
@@ -4355,14 +4272,12 @@
             <w:pPr>
               <w:cnfStyle w:val="000000100000" w:firstRow="0" w:lastRow="0" w:firstColumn="0" w:lastColumn="0" w:oddVBand="0" w:evenVBand="0" w:oddHBand="1" w:evenHBand="0" w:firstRowFirstColumn="0" w:firstRowLastColumn="0" w:lastRowFirstColumn="0" w:lastRowLastColumn="0"/>
             </w:pPr>
-            <w:proofErr w:type="gramStart"/>
             <w:r>
               <w:rPr>
                 <w:rFonts w:hint="eastAsia"/>
               </w:rPr>
               <w:t>王汉隆</w:t>
             </w:r>
-            <w:proofErr w:type="gramEnd"/>
           </w:p>
         </w:tc>
         <w:tc>
@@ -4409,14 +4324,12 @@
             <w:pPr>
               <w:cnfStyle w:val="000000100000" w:firstRow="0" w:lastRow="0" w:firstColumn="0" w:lastColumn="0" w:oddVBand="0" w:evenVBand="0" w:oddHBand="1" w:evenHBand="0" w:firstRowFirstColumn="0" w:firstRowLastColumn="0" w:lastRowFirstColumn="0" w:lastRowLastColumn="0"/>
             </w:pPr>
-            <w:proofErr w:type="gramStart"/>
             <w:r>
               <w:rPr>
                 <w:rFonts w:hint="eastAsia"/>
               </w:rPr>
               <w:t>王汉隆</w:t>
             </w:r>
-            <w:proofErr w:type="gramEnd"/>
           </w:p>
         </w:tc>
       </w:tr>
@@ -4610,21 +4523,7 @@
               <w:rPr>
                 <w:rFonts w:hint="eastAsia"/>
               </w:rPr>
-              <w:t>通过</w:t>
-            </w:r>
-            <w:proofErr w:type="spellStart"/>
-            <w:r>
-              <w:rPr>
-                <w:rFonts w:hint="eastAsia"/>
-              </w:rPr>
-              <w:t>url</w:t>
-            </w:r>
-            <w:proofErr w:type="spellEnd"/>
-            <w:r>
-              <w:rPr>
-                <w:rFonts w:hint="eastAsia"/>
-              </w:rPr>
-              <w:t>或者点击直接进入新闻内容页面，页面加载渲染新闻的标题、内容、细节以供用户查询使用</w:t>
+              <w:t>通过url或者点击直接进入新闻内容页面，页面加载渲染新闻的标题、内容、细节以供用户查询使用</w:t>
             </w:r>
           </w:p>
         </w:tc>
@@ -5391,14 +5290,12 @@
             <w:pPr>
               <w:cnfStyle w:val="000000100000" w:firstRow="0" w:lastRow="0" w:firstColumn="0" w:lastColumn="0" w:oddVBand="0" w:evenVBand="0" w:oddHBand="1" w:evenHBand="0" w:firstRowFirstColumn="0" w:firstRowLastColumn="0" w:lastRowFirstColumn="0" w:lastRowLastColumn="0"/>
             </w:pPr>
-            <w:proofErr w:type="gramStart"/>
             <w:r>
               <w:rPr>
                 <w:rFonts w:hint="eastAsia"/>
               </w:rPr>
               <w:t>王汉隆</w:t>
             </w:r>
-            <w:proofErr w:type="gramEnd"/>
           </w:p>
         </w:tc>
         <w:tc>
@@ -5445,14 +5342,12 @@
             <w:pPr>
               <w:cnfStyle w:val="000000100000" w:firstRow="0" w:lastRow="0" w:firstColumn="0" w:lastColumn="0" w:oddVBand="0" w:evenVBand="0" w:oddHBand="1" w:evenHBand="0" w:firstRowFirstColumn="0" w:firstRowLastColumn="0" w:lastRowFirstColumn="0" w:lastRowLastColumn="0"/>
             </w:pPr>
-            <w:proofErr w:type="gramStart"/>
             <w:r>
               <w:rPr>
                 <w:rFonts w:hint="eastAsia"/>
               </w:rPr>
               <w:t>王汉隆</w:t>
             </w:r>
-            <w:proofErr w:type="gramEnd"/>
           </w:p>
         </w:tc>
       </w:tr>
@@ -5815,30 +5710,8 @@
               <w:rPr>
                 <w:rFonts w:hint="eastAsia"/>
               </w:rPr>
-              <w:t>页面回传</w:t>
-            </w:r>
-            <w:proofErr w:type="spellStart"/>
-            <w:r>
-              <w:rPr>
-                <w:rFonts w:hint="eastAsia"/>
-              </w:rPr>
-              <w:t>uid</w:t>
-            </w:r>
-            <w:proofErr w:type="spellEnd"/>
-            <w:r>
-              <w:rPr>
-                <w:rFonts w:hint="eastAsia"/>
-              </w:rPr>
-              <w:t>和</w:t>
-            </w:r>
-            <w:proofErr w:type="spellStart"/>
-            <w:r>
-              <w:rPr>
-                <w:rFonts w:hint="eastAsia"/>
-              </w:rPr>
-              <w:t>upass</w:t>
-            </w:r>
-            <w:proofErr w:type="spellEnd"/>
+              <w:t>页面回传uid和upass</w:t>
+            </w:r>
           </w:p>
           <w:p>
             <w:pPr>
@@ -6090,21 +5963,7 @@
               <w:rPr>
                 <w:rFonts w:hint="eastAsia"/>
               </w:rPr>
-              <w:t>基本只有管理教师上</w:t>
-            </w:r>
-            <w:proofErr w:type="gramStart"/>
-            <w:r>
-              <w:rPr>
-                <w:rFonts w:hint="eastAsia"/>
-              </w:rPr>
-              <w:t>传新闻</w:t>
-            </w:r>
-            <w:proofErr w:type="gramEnd"/>
-            <w:r>
-              <w:rPr>
-                <w:rFonts w:hint="eastAsia"/>
-              </w:rPr>
-              <w:t>使用，使用频率中</w:t>
+              <w:t>基本只有管理教师上传新闻使用，使用频率中</w:t>
             </w:r>
           </w:p>
         </w:tc>
@@ -6399,18 +6258,8 @@
                 <w:b w:val="0"/>
                 <w:bCs w:val="0"/>
               </w:rPr>
-              <w:t>编辑上</w:t>
-            </w:r>
-            <w:proofErr w:type="gramStart"/>
-            <w:r>
-              <w:rPr>
-                <w:rFonts w:hint="eastAsia"/>
-                <w:b w:val="0"/>
-                <w:bCs w:val="0"/>
-              </w:rPr>
-              <w:t>传新闻</w:t>
-            </w:r>
-            <w:proofErr w:type="gramEnd"/>
+              <w:t>编辑上传新闻</w:t>
+            </w:r>
           </w:p>
         </w:tc>
       </w:tr>
@@ -6460,14 +6309,12 @@
             <w:pPr>
               <w:cnfStyle w:val="000000100000" w:firstRow="0" w:lastRow="0" w:firstColumn="0" w:lastColumn="0" w:oddVBand="0" w:evenVBand="0" w:oddHBand="1" w:evenHBand="0" w:firstRowFirstColumn="0" w:firstRowLastColumn="0" w:lastRowFirstColumn="0" w:lastRowLastColumn="0"/>
             </w:pPr>
-            <w:proofErr w:type="gramStart"/>
             <w:r>
               <w:rPr>
                 <w:rFonts w:hint="eastAsia"/>
               </w:rPr>
               <w:t>王汉隆</w:t>
             </w:r>
-            <w:proofErr w:type="gramEnd"/>
           </w:p>
         </w:tc>
         <w:tc>
@@ -6514,14 +6361,12 @@
             <w:pPr>
               <w:cnfStyle w:val="000000100000" w:firstRow="0" w:lastRow="0" w:firstColumn="0" w:lastColumn="0" w:oddVBand="0" w:evenVBand="0" w:oddHBand="1" w:evenHBand="0" w:firstRowFirstColumn="0" w:firstRowLastColumn="0" w:lastRowFirstColumn="0" w:lastRowLastColumn="0"/>
             </w:pPr>
-            <w:proofErr w:type="gramStart"/>
             <w:r>
               <w:rPr>
                 <w:rFonts w:hint="eastAsia"/>
               </w:rPr>
               <w:t>王汉隆</w:t>
             </w:r>
-            <w:proofErr w:type="gramEnd"/>
           </w:p>
         </w:tc>
       </w:tr>
@@ -7158,21 +7003,7 @@
               <w:rPr>
                 <w:rFonts w:hint="eastAsia"/>
               </w:rPr>
-              <w:t>管理教师上</w:t>
-            </w:r>
-            <w:proofErr w:type="gramStart"/>
-            <w:r>
-              <w:rPr>
-                <w:rFonts w:hint="eastAsia"/>
-              </w:rPr>
-              <w:t>传新闻</w:t>
-            </w:r>
-            <w:proofErr w:type="gramEnd"/>
-            <w:r>
-              <w:rPr>
-                <w:rFonts w:hint="eastAsia"/>
-              </w:rPr>
-              <w:t>使用，使用频率中</w:t>
+              <w:t>管理教师上传新闻使用，使用频率中</w:t>
             </w:r>
           </w:p>
         </w:tc>
@@ -7468,18 +7299,8 @@
                 <w:b w:val="0"/>
                 <w:bCs w:val="0"/>
               </w:rPr>
-              <w:t>修改上</w:t>
-            </w:r>
-            <w:proofErr w:type="gramStart"/>
-            <w:r>
-              <w:rPr>
-                <w:rFonts w:hint="eastAsia"/>
-                <w:b w:val="0"/>
-                <w:bCs w:val="0"/>
-              </w:rPr>
-              <w:t>传新闻</w:t>
-            </w:r>
-            <w:proofErr w:type="gramEnd"/>
+              <w:t>修改上传新闻</w:t>
+            </w:r>
           </w:p>
         </w:tc>
       </w:tr>
@@ -7529,14 +7350,12 @@
             <w:pPr>
               <w:cnfStyle w:val="000000100000" w:firstRow="0" w:lastRow="0" w:firstColumn="0" w:lastColumn="0" w:oddVBand="0" w:evenVBand="0" w:oddHBand="1" w:evenHBand="0" w:firstRowFirstColumn="0" w:firstRowLastColumn="0" w:lastRowFirstColumn="0" w:lastRowLastColumn="0"/>
             </w:pPr>
-            <w:proofErr w:type="gramStart"/>
             <w:r>
               <w:rPr>
                 <w:rFonts w:hint="eastAsia"/>
               </w:rPr>
               <w:t>王汉隆</w:t>
             </w:r>
-            <w:proofErr w:type="gramEnd"/>
           </w:p>
         </w:tc>
         <w:tc>
@@ -7583,14 +7402,12 @@
             <w:pPr>
               <w:cnfStyle w:val="000000100000" w:firstRow="0" w:lastRow="0" w:firstColumn="0" w:lastColumn="0" w:oddVBand="0" w:evenVBand="0" w:oddHBand="1" w:evenHBand="0" w:firstRowFirstColumn="0" w:firstRowLastColumn="0" w:lastRowFirstColumn="0" w:lastRowLastColumn="0"/>
             </w:pPr>
-            <w:proofErr w:type="gramStart"/>
             <w:r>
               <w:rPr>
                 <w:rFonts w:hint="eastAsia"/>
               </w:rPr>
               <w:t>王汉隆</w:t>
             </w:r>
-            <w:proofErr w:type="gramEnd"/>
           </w:p>
         </w:tc>
       </w:tr>
@@ -8460,21 +8277,7 @@
           <w:rFonts w:hint="eastAsia"/>
         </w:rPr>
         <w:tab/>
-        <w:t>软件需求规格说明书描述了</w:t>
-      </w:r>
-      <w:proofErr w:type="gramStart"/>
-      <w:r>
-        <w:rPr>
-          <w:rFonts w:hint="eastAsia"/>
-        </w:rPr>
-        <w:t>“</w:t>
-      </w:r>
-      <w:proofErr w:type="gramEnd"/>
-      <w:r>
-        <w:rPr>
-          <w:rFonts w:hint="eastAsia"/>
-        </w:rPr>
-        <w:t>软件学院响应式网页设计“现预期的所有功能性需求与非功能性需求。这一文档计划由对项目进行评估、开发、验证的人员进行使用。除非在更为细节处有确切说明，否则系统的开发以此处的要求为标准。</w:t>
+        <w:t>软件需求规格说明书描述了“软件学院响应式网页设计“现预期的所有功能性需求与非功能性需求。这一文档计划由对项目进行评估、开发、验证的人员进行使用。除非在更为细节处有确切说明，否则系统的开发以此处的要求为标准。</w:t>
       </w:r>
     </w:p>
     <w:p>
@@ -8492,20 +8295,7 @@
           <w:rFonts w:hint="eastAsia"/>
         </w:rPr>
         <w:tab/>
-      </w:r>
-      <w:proofErr w:type="gramStart"/>
-      <w:r>
-        <w:rPr>
-          <w:rFonts w:hint="eastAsia"/>
-        </w:rPr>
-        <w:t>“</w:t>
-      </w:r>
-      <w:proofErr w:type="gramEnd"/>
-      <w:r>
-        <w:rPr>
-          <w:rFonts w:hint="eastAsia"/>
-        </w:rPr>
-        <w:t>软件学院响应式网页设计“允许互联网上任意用户通过系统进行访问，但仅有系统拥有权限对数据库进行访问，而同时仅有部分角色拥有通过系统修改数据库的权限，系统本身无权决定该权限的赋予与修改。</w:t>
+        <w:t>“软件学院响应式网页设计“允许互联网上任意用户通过系统进行访问，但仅有系统拥有权限对数据库进行访问，而同时仅有部分角色拥有通过系统修改数据库的权限，系统本身无权决定该权限的赋予与修改。</w:t>
       </w:r>
     </w:p>
     <w:p>
@@ -8752,21 +8542,7 @@
               <w:rPr>
                 <w:rFonts w:hint="eastAsia"/>
               </w:rPr>
-              <w:t>主要对象之一，其使用系统主要为了更加便捷地、准确地上</w:t>
-            </w:r>
-            <w:proofErr w:type="gramStart"/>
-            <w:r>
-              <w:rPr>
-                <w:rFonts w:hint="eastAsia"/>
-              </w:rPr>
-              <w:t>传新闻</w:t>
-            </w:r>
-            <w:proofErr w:type="gramEnd"/>
-            <w:r>
-              <w:rPr>
-                <w:rFonts w:hint="eastAsia"/>
-              </w:rPr>
-              <w:t>数据、管理新闻数据。因此必须提供合理的编辑页面与编辑预览功能。</w:t>
+              <w:t>主要对象之一，其使用系统主要为了更加便捷地、准确地上传新闻数据、管理新闻数据。因此必须提供合理的编辑页面与编辑预览功能。</w:t>
             </w:r>
           </w:p>
         </w:tc>
@@ -8792,35 +8568,7 @@
         <w:rPr>
           <w:rFonts w:hint="eastAsia"/>
         </w:rPr>
-        <w:t>OE-1：系统预计运行于B/S结构上，主机为</w:t>
-      </w:r>
-      <w:proofErr w:type="gramStart"/>
-      <w:r>
-        <w:rPr>
-          <w:rFonts w:hint="eastAsia"/>
-        </w:rPr>
-        <w:t>任意可</w:t>
-      </w:r>
-      <w:proofErr w:type="gramEnd"/>
-      <w:r>
-        <w:rPr>
-          <w:rFonts w:hint="eastAsia"/>
-        </w:rPr>
-        <w:t>运行node/</w:t>
-      </w:r>
-      <w:proofErr w:type="spellStart"/>
-      <w:r>
-        <w:rPr>
-          <w:rFonts w:hint="eastAsia"/>
-        </w:rPr>
-        <w:t>mysql</w:t>
-      </w:r>
-      <w:proofErr w:type="spellEnd"/>
-      <w:r>
-        <w:rPr>
-          <w:rFonts w:hint="eastAsia"/>
-        </w:rPr>
-        <w:t>环境的pc。</w:t>
+        <w:t>OE-1：系统预计运行于B/S结构上，主机为任意可运行node/mysql环境的pc。</w:t>
       </w:r>
     </w:p>
     <w:p>
@@ -8953,21 +8701,7 @@
         <w:rPr>
           <w:rFonts w:hint="eastAsia"/>
         </w:rPr>
-        <w:t>DE-1：</w:t>
-      </w:r>
-      <w:proofErr w:type="spellStart"/>
-      <w:r>
-        <w:rPr>
-          <w:rFonts w:hint="eastAsia"/>
-        </w:rPr>
-        <w:t>mysql</w:t>
-      </w:r>
-      <w:proofErr w:type="spellEnd"/>
-      <w:r>
-        <w:rPr>
-          <w:rFonts w:hint="eastAsia"/>
-        </w:rPr>
-        <w:t>数据库连接对于每次访问均可以合理处理。</w:t>
+        <w:t>DE-1：mysql数据库连接对于每次访问均可以合理处理。</w:t>
       </w:r>
     </w:p>
     <w:p/>
@@ -9104,21 +8838,7 @@
         <w:rPr>
           <w:rFonts w:hint="eastAsia"/>
         </w:rPr>
-        <w:t>PE-2：新闻的编辑在上</w:t>
-      </w:r>
-      <w:proofErr w:type="gramStart"/>
-      <w:r>
-        <w:rPr>
-          <w:rFonts w:hint="eastAsia"/>
-        </w:rPr>
-        <w:t>传失败</w:t>
-      </w:r>
-      <w:proofErr w:type="gramEnd"/>
-      <w:r>
-        <w:rPr>
-          <w:rFonts w:hint="eastAsia"/>
-        </w:rPr>
-        <w:t>的时候可以保留编辑数据</w:t>
+        <w:t>PE-2：新闻的编辑在上传失败的时候可以保留编辑数据</w:t>
       </w:r>
     </w:p>
     <w:p>
@@ -9201,21 +8921,7 @@
         <w:rPr>
           <w:rFonts w:hint="eastAsia"/>
         </w:rPr>
-        <w:t>完整性（Integrity）-1：只有</w:t>
-      </w:r>
-      <w:proofErr w:type="gramStart"/>
-      <w:r>
-        <w:rPr>
-          <w:rFonts w:hint="eastAsia"/>
-        </w:rPr>
-        <w:t>有</w:t>
-      </w:r>
-      <w:proofErr w:type="gramEnd"/>
-      <w:r>
-        <w:rPr>
-          <w:rFonts w:hint="eastAsia"/>
-        </w:rPr>
-        <w:t>权限的角色可以通过系统操作数据库。</w:t>
+        <w:t>完整性（Integrity）-1：只有有权限的角色可以通过系统操作数据库。</w:t>
       </w:r>
     </w:p>
     <w:p>
@@ -9236,21 +8942,7 @@
         <w:rPr>
           <w:rFonts w:hint="eastAsia"/>
         </w:rPr>
-        <w:t>新闻 = 新闻id + 新闻标题 + 新闻内容 + 新闻所属板块 + 浏览数 + 发行时间 + 作者id + 头条新闻图</w:t>
-      </w:r>
-      <w:proofErr w:type="spellStart"/>
-      <w:r>
-        <w:rPr>
-          <w:rFonts w:hint="eastAsia"/>
-        </w:rPr>
-        <w:t>url</w:t>
-      </w:r>
-      <w:proofErr w:type="spellEnd"/>
-      <w:r>
-        <w:rPr>
-          <w:rFonts w:hint="eastAsia"/>
-        </w:rPr>
-        <w:t>片{0，1}</w:t>
+        <w:t>新闻 = 新闻id + 新闻标题 + 新闻内容 + 新闻所属板块 + 浏览数 + 发行时间 + 作者id + 头条新闻图url片{0，1}</w:t>
       </w:r>
     </w:p>
     <w:p>
@@ -9501,6 +9193,102 @@
     <w:p>
       <w:pPr>
         <w:pStyle w:val="a4"/>
+        <w:ind w:left="420" w:firstLineChars="0"/>
+      </w:pPr>
+      <w:r>
+        <w:rPr>
+          <w:rFonts w:hint="eastAsia"/>
+        </w:rPr>
+        <w:t>新闻详情页主要是对新闻进行具体的展示，向用户提供内容。</w:t>
+      </w:r>
+    </w:p>
+    <w:p>
+      <w:pPr>
+        <w:pStyle w:val="a4"/>
+        <w:ind w:left="420" w:firstLineChars="0"/>
+      </w:pPr>
+      <w:r>
+        <w:rPr>
+          <w:rFonts w:hint="eastAsia"/>
+        </w:rPr>
+        <w:t>主要功能介绍：</w:t>
+      </w:r>
+    </w:p>
+    <w:p>
+      <w:pPr>
+        <w:pStyle w:val="a4"/>
+        <w:ind w:left="420" w:firstLineChars="0"/>
+      </w:pPr>
+      <w:r>
+        <w:rPr>
+          <w:rFonts w:hint="eastAsia"/>
+        </w:rPr>
+        <w:t>（1）新闻展示：界面通过获取用户点击的链接的新闻i</w:t>
+      </w:r>
+      <w:r>
+        <w:t>d</w:t>
+      </w:r>
+      <w:r>
+        <w:rPr>
+          <w:rFonts w:hint="eastAsia"/>
+        </w:rPr>
+        <w:t>并从数据库中查找相应的信息，并将其展示出来。</w:t>
+      </w:r>
+    </w:p>
+    <w:p>
+      <w:pPr>
+        <w:pStyle w:val="a4"/>
+        <w:ind w:left="420" w:firstLineChars="0"/>
+      </w:pPr>
+      <w:r>
+        <w:rPr>
+          <w:rFonts w:hint="eastAsia"/>
+        </w:rPr>
+        <w:t>（2）分页功能：页面底部提供上一页和下一页的新闻展示，分别对应当前新闻i</w:t>
+      </w:r>
+      <w:r>
+        <w:t>d</w:t>
+      </w:r>
+      <w:r>
+        <w:rPr>
+          <w:rFonts w:hint="eastAsia"/>
+        </w:rPr>
+        <w:t>的上一条和下一条。若当前为第一条，则上一页禁用，若为最后一条，则下一页禁用。当当前新闻id的前一个新闻id或后一个新闻i</w:t>
+      </w:r>
+      <w:r>
+        <w:t>d</w:t>
+      </w:r>
+      <w:r>
+        <w:rPr>
+          <w:rFonts w:hint="eastAsia"/>
+        </w:rPr>
+        <w:t>在数据库中找不到时，系统会自动跳过直到找到。</w:t>
+      </w:r>
+    </w:p>
+    <w:p>
+      <w:pPr>
+        <w:pStyle w:val="a4"/>
+        <w:ind w:left="420" w:firstLineChars="0"/>
+        <w:rPr>
+          <w:rFonts w:hint="eastAsia"/>
+        </w:rPr>
+      </w:pPr>
+      <w:r>
+        <w:rPr>
+          <w:rFonts w:hint="eastAsia"/>
+        </w:rPr>
+        <w:t>（3）最新消息导航。当前页面会为用户推荐最新插入的4条新闻数据并在左上方显示，即使用户滚动页面，新闻导航仍将悬浮在当前相对位置。用户可以点击导航中的链接</w:t>
+      </w:r>
+      <w:r>
+        <w:rPr>
+          <w:rFonts w:hint="eastAsia"/>
+        </w:rPr>
+        <w:t>查看相应的新闻。</w:t>
+      </w:r>
+    </w:p>
+    <w:p>
+      <w:pPr>
+        <w:pStyle w:val="a4"/>
         <w:numPr>
           <w:ilvl w:val="0"/>
           <w:numId w:val="4"/>
@@ -9513,6 +9301,498 @@
         </w:rPr>
         <w:t>登录</w:t>
       </w:r>
+    </w:p>
+    <w:p>
+      <w:pPr>
+        <w:pStyle w:val="a4"/>
+        <w:ind w:left="420"/>
+      </w:pPr>
+      <w:r>
+        <w:rPr>
+          <w:rFonts w:hint="eastAsia"/>
+        </w:rPr>
+        <w:t>登录页面</w:t>
+      </w:r>
+      <w:r>
+        <w:rPr>
+          <w:rFonts w:hint="eastAsia"/>
+        </w:rPr>
+        <w:t>主要分为两部分，一部分是密码登录，另一部分是扫码登陆，两部分之间可以自由切换。</w:t>
+      </w:r>
+    </w:p>
+    <w:p>
+      <w:pPr>
+        <w:pStyle w:val="a4"/>
+        <w:ind w:left="420"/>
+      </w:pPr>
+      <w:r>
+        <w:rPr>
+          <w:rFonts w:hint="eastAsia"/>
+        </w:rPr>
+        <w:lastRenderedPageBreak/>
+        <w:t>（一）</w:t>
+      </w:r>
+      <w:r>
+        <w:rPr>
+          <w:rFonts w:hint="eastAsia"/>
+        </w:rPr>
+        <w:t>用户通过输入用户i</w:t>
+      </w:r>
+      <w:r>
+        <w:t>d</w:t>
+      </w:r>
+      <w:r>
+        <w:rPr>
+          <w:rFonts w:hint="eastAsia"/>
+        </w:rPr>
+        <w:t>，密码和验证码来判断用户是否登陆成功。</w:t>
+      </w:r>
+    </w:p>
+    <w:p>
+      <w:pPr>
+        <w:pStyle w:val="a4"/>
+        <w:ind w:left="420"/>
+      </w:pPr>
+      <w:r>
+        <w:rPr>
+          <w:rFonts w:hint="eastAsia"/>
+        </w:rPr>
+        <w:t>（1）验证码采用s</w:t>
+      </w:r>
+      <w:r>
+        <w:t>vg-captche</w:t>
+      </w:r>
+      <w:r>
+        <w:rPr>
+          <w:rFonts w:hint="eastAsia"/>
+        </w:rPr>
+        <w:t>组件设计，将验证码存在后端s</w:t>
+      </w:r>
+      <w:r>
+        <w:t>ession</w:t>
+      </w:r>
+      <w:r>
+        <w:rPr>
+          <w:rFonts w:hint="eastAsia"/>
+        </w:rPr>
+        <w:t>中，与用户输入的验证码进行比对。</w:t>
+      </w:r>
+    </w:p>
+    <w:p>
+      <w:pPr>
+        <w:pStyle w:val="a4"/>
+        <w:ind w:left="420"/>
+      </w:pPr>
+      <w:r>
+        <w:rPr>
+          <w:rFonts w:hint="eastAsia"/>
+        </w:rPr>
+        <w:t>（2）为了方便用户体验，我们在前端文本框失去焦点时进行前端验证，分别对用户输入的用户i</w:t>
+      </w:r>
+      <w:r>
+        <w:t>d</w:t>
+      </w:r>
+      <w:r>
+        <w:rPr>
+          <w:rFonts w:hint="eastAsia"/>
+        </w:rPr>
+        <w:t>，密码，验证码进行非空验证，若为空则给出提示，极大地促进了用户的交互。</w:t>
+      </w:r>
+    </w:p>
+    <w:p>
+      <w:pPr>
+        <w:pStyle w:val="a4"/>
+        <w:ind w:left="420"/>
+      </w:pPr>
+      <w:r>
+        <w:rPr>
+          <w:rFonts w:hint="eastAsia"/>
+        </w:rPr>
+        <w:t>（3）在进行前端验证的同时，系统还会对其输入的信息进行后端验证，并给出相应的代码交由前端解析，相关代码如下：</w:t>
+      </w:r>
+    </w:p>
+    <w:tbl>
+      <w:tblPr>
+        <w:tblStyle w:val="a5"/>
+        <w:tblW w:w="0" w:type="auto"/>
+        <w:tblInd w:w="420" w:type="dxa"/>
+        <w:tblLook w:val="04A0" w:firstRow="1" w:lastRow="0" w:firstColumn="1" w:lastColumn="0" w:noHBand="0" w:noVBand="1"/>
+      </w:tblPr>
+      <w:tblGrid>
+        <w:gridCol w:w="3933"/>
+        <w:gridCol w:w="3943"/>
+      </w:tblGrid>
+      <w:tr>
+        <w:tc>
+          <w:tcPr>
+            <w:tcW w:w="3933" w:type="dxa"/>
+          </w:tcPr>
+          <w:p>
+            <w:pPr>
+              <w:pStyle w:val="a4"/>
+              <w:ind w:firstLineChars="0" w:firstLine="0"/>
+              <w:jc w:val="center"/>
+              <w:rPr>
+                <w:rFonts w:hint="eastAsia"/>
+              </w:rPr>
+            </w:pPr>
+            <w:r>
+              <w:rPr>
+                <w:rFonts w:hint="eastAsia"/>
+              </w:rPr>
+              <w:t>代码</w:t>
+            </w:r>
+          </w:p>
+        </w:tc>
+        <w:tc>
+          <w:tcPr>
+            <w:tcW w:w="3943" w:type="dxa"/>
+          </w:tcPr>
+          <w:p>
+            <w:pPr>
+              <w:pStyle w:val="a4"/>
+              <w:ind w:firstLineChars="0" w:firstLine="0"/>
+              <w:jc w:val="center"/>
+              <w:rPr>
+                <w:rFonts w:hint="eastAsia"/>
+              </w:rPr>
+            </w:pPr>
+            <w:r>
+              <w:rPr>
+                <w:rFonts w:hint="eastAsia"/>
+              </w:rPr>
+              <w:t>含义</w:t>
+            </w:r>
+          </w:p>
+        </w:tc>
+      </w:tr>
+      <w:tr>
+        <w:tc>
+          <w:tcPr>
+            <w:tcW w:w="3933" w:type="dxa"/>
+          </w:tcPr>
+          <w:p>
+            <w:pPr>
+              <w:pStyle w:val="a4"/>
+              <w:ind w:firstLineChars="0" w:firstLine="0"/>
+              <w:jc w:val="center"/>
+              <w:rPr>
+                <w:rFonts w:hint="eastAsia"/>
+              </w:rPr>
+            </w:pPr>
+            <w:r>
+              <w:rPr>
+                <w:rFonts w:hint="eastAsia"/>
+              </w:rPr>
+              <w:t>0</w:t>
+            </w:r>
+          </w:p>
+        </w:tc>
+        <w:tc>
+          <w:tcPr>
+            <w:tcW w:w="3943" w:type="dxa"/>
+          </w:tcPr>
+          <w:p>
+            <w:pPr>
+              <w:pStyle w:val="a4"/>
+              <w:ind w:firstLineChars="0" w:firstLine="0"/>
+              <w:jc w:val="center"/>
+              <w:rPr>
+                <w:rFonts w:hint="eastAsia"/>
+              </w:rPr>
+            </w:pPr>
+            <w:r>
+              <w:rPr>
+                <w:rFonts w:hint="eastAsia"/>
+              </w:rPr>
+              <w:t>用户i</w:t>
+            </w:r>
+            <w:r>
+              <w:t>d</w:t>
+            </w:r>
+            <w:r>
+              <w:rPr>
+                <w:rFonts w:hint="eastAsia"/>
+              </w:rPr>
+              <w:t>为空</w:t>
+            </w:r>
+          </w:p>
+        </w:tc>
+      </w:tr>
+      <w:tr>
+        <w:tc>
+          <w:tcPr>
+            <w:tcW w:w="3933" w:type="dxa"/>
+          </w:tcPr>
+          <w:p>
+            <w:pPr>
+              <w:pStyle w:val="a4"/>
+              <w:ind w:firstLineChars="0" w:firstLine="0"/>
+              <w:jc w:val="center"/>
+              <w:rPr>
+                <w:rFonts w:hint="eastAsia"/>
+              </w:rPr>
+            </w:pPr>
+            <w:r>
+              <w:rPr>
+                <w:rFonts w:hint="eastAsia"/>
+              </w:rPr>
+              <w:t>1</w:t>
+            </w:r>
+          </w:p>
+        </w:tc>
+        <w:tc>
+          <w:tcPr>
+            <w:tcW w:w="3943" w:type="dxa"/>
+          </w:tcPr>
+          <w:p>
+            <w:pPr>
+              <w:pStyle w:val="a4"/>
+              <w:ind w:firstLineChars="0" w:firstLine="0"/>
+              <w:jc w:val="center"/>
+              <w:rPr>
+                <w:rFonts w:hint="eastAsia"/>
+              </w:rPr>
+            </w:pPr>
+            <w:r>
+              <w:rPr>
+                <w:rFonts w:hint="eastAsia"/>
+              </w:rPr>
+              <w:t>用户密码为空</w:t>
+            </w:r>
+          </w:p>
+        </w:tc>
+      </w:tr>
+      <w:tr>
+        <w:tc>
+          <w:tcPr>
+            <w:tcW w:w="3933" w:type="dxa"/>
+          </w:tcPr>
+          <w:p>
+            <w:pPr>
+              <w:pStyle w:val="a4"/>
+              <w:ind w:firstLineChars="0" w:firstLine="0"/>
+              <w:jc w:val="center"/>
+              <w:rPr>
+                <w:rFonts w:hint="eastAsia"/>
+              </w:rPr>
+            </w:pPr>
+            <w:r>
+              <w:rPr>
+                <w:rFonts w:hint="eastAsia"/>
+              </w:rPr>
+              <w:t>2</w:t>
+            </w:r>
+          </w:p>
+        </w:tc>
+        <w:tc>
+          <w:tcPr>
+            <w:tcW w:w="3943" w:type="dxa"/>
+          </w:tcPr>
+          <w:p>
+            <w:pPr>
+              <w:pStyle w:val="a4"/>
+              <w:ind w:firstLineChars="0" w:firstLine="0"/>
+              <w:jc w:val="center"/>
+              <w:rPr>
+                <w:rFonts w:hint="eastAsia"/>
+              </w:rPr>
+            </w:pPr>
+            <w:r>
+              <w:rPr>
+                <w:rFonts w:hint="eastAsia"/>
+              </w:rPr>
+              <w:t>验证码为空</w:t>
+            </w:r>
+          </w:p>
+        </w:tc>
+      </w:tr>
+      <w:tr>
+        <w:tc>
+          <w:tcPr>
+            <w:tcW w:w="3933" w:type="dxa"/>
+          </w:tcPr>
+          <w:p>
+            <w:pPr>
+              <w:pStyle w:val="a4"/>
+              <w:ind w:firstLineChars="0" w:firstLine="0"/>
+              <w:jc w:val="center"/>
+              <w:rPr>
+                <w:rFonts w:hint="eastAsia"/>
+              </w:rPr>
+            </w:pPr>
+            <w:r>
+              <w:rPr>
+                <w:rFonts w:hint="eastAsia"/>
+              </w:rPr>
+              <w:t>3</w:t>
+            </w:r>
+          </w:p>
+        </w:tc>
+        <w:tc>
+          <w:tcPr>
+            <w:tcW w:w="3943" w:type="dxa"/>
+          </w:tcPr>
+          <w:p>
+            <w:pPr>
+              <w:pStyle w:val="a4"/>
+              <w:ind w:firstLineChars="0" w:firstLine="0"/>
+              <w:jc w:val="center"/>
+              <w:rPr>
+                <w:rFonts w:hint="eastAsia"/>
+              </w:rPr>
+            </w:pPr>
+            <w:r>
+              <w:rPr>
+                <w:rFonts w:hint="eastAsia"/>
+              </w:rPr>
+              <w:t>用户i</w:t>
+            </w:r>
+            <w:r>
+              <w:t>d</w:t>
+            </w:r>
+            <w:r>
+              <w:rPr>
+                <w:rFonts w:hint="eastAsia"/>
+              </w:rPr>
+              <w:t>，密码错误</w:t>
+            </w:r>
+          </w:p>
+        </w:tc>
+      </w:tr>
+      <w:tr>
+        <w:tc>
+          <w:tcPr>
+            <w:tcW w:w="3933" w:type="dxa"/>
+          </w:tcPr>
+          <w:p>
+            <w:pPr>
+              <w:pStyle w:val="a4"/>
+              <w:ind w:firstLineChars="0" w:firstLine="0"/>
+              <w:jc w:val="center"/>
+              <w:rPr>
+                <w:rFonts w:hint="eastAsia"/>
+              </w:rPr>
+            </w:pPr>
+            <w:r>
+              <w:rPr>
+                <w:rFonts w:hint="eastAsia"/>
+              </w:rPr>
+              <w:t>4</w:t>
+            </w:r>
+          </w:p>
+        </w:tc>
+        <w:tc>
+          <w:tcPr>
+            <w:tcW w:w="3943" w:type="dxa"/>
+          </w:tcPr>
+          <w:p>
+            <w:pPr>
+              <w:pStyle w:val="a4"/>
+              <w:ind w:firstLineChars="0" w:firstLine="0"/>
+              <w:jc w:val="center"/>
+              <w:rPr>
+                <w:rFonts w:hint="eastAsia"/>
+              </w:rPr>
+            </w:pPr>
+            <w:r>
+              <w:rPr>
+                <w:rFonts w:hint="eastAsia"/>
+              </w:rPr>
+              <w:t>验证码</w:t>
+            </w:r>
+            <w:r>
+              <w:rPr>
+                <w:rFonts w:hint="eastAsia"/>
+              </w:rPr>
+              <w:t>错误</w:t>
+            </w:r>
+          </w:p>
+        </w:tc>
+      </w:tr>
+      <w:tr>
+        <w:tc>
+          <w:tcPr>
+            <w:tcW w:w="3933" w:type="dxa"/>
+          </w:tcPr>
+          <w:p>
+            <w:pPr>
+              <w:pStyle w:val="a4"/>
+              <w:ind w:firstLineChars="0" w:firstLine="0"/>
+              <w:jc w:val="center"/>
+              <w:rPr>
+                <w:rFonts w:hint="eastAsia"/>
+              </w:rPr>
+            </w:pPr>
+            <w:r>
+              <w:rPr>
+                <w:rFonts w:hint="eastAsia"/>
+              </w:rPr>
+              <w:t>5</w:t>
+            </w:r>
+          </w:p>
+        </w:tc>
+        <w:tc>
+          <w:tcPr>
+            <w:tcW w:w="3943" w:type="dxa"/>
+          </w:tcPr>
+          <w:p>
+            <w:pPr>
+              <w:pStyle w:val="a4"/>
+              <w:ind w:firstLineChars="0" w:firstLine="0"/>
+              <w:jc w:val="center"/>
+              <w:rPr>
+                <w:rFonts w:hint="eastAsia"/>
+              </w:rPr>
+            </w:pPr>
+            <w:r>
+              <w:rPr>
+                <w:rFonts w:hint="eastAsia"/>
+              </w:rPr>
+              <w:t>验证成功，并跳转到主页</w:t>
+            </w:r>
+          </w:p>
+        </w:tc>
+      </w:tr>
+    </w:tbl>
+    <w:p>
+      <w:pPr>
+        <w:pStyle w:val="a4"/>
+        <w:ind w:left="420"/>
+      </w:pPr>
+    </w:p>
+    <w:p>
+      <w:pPr>
+        <w:pStyle w:val="a4"/>
+        <w:ind w:left="420"/>
+      </w:pPr>
+      <w:r>
+        <w:rPr>
+          <w:rFonts w:hint="eastAsia"/>
+        </w:rPr>
+        <w:t>（二）扫码登陆</w:t>
+      </w:r>
+    </w:p>
+    <w:p>
+      <w:pPr>
+        <w:pStyle w:val="a4"/>
+        <w:ind w:left="420"/>
+      </w:pPr>
+      <w:r>
+        <w:rPr>
+          <w:rFonts w:hint="eastAsia"/>
+        </w:rPr>
+        <w:t>用户点击右上角的二维码图标即可生成二维码进行扫码登录。用户只需再次点击右上角图标即可返回密码登录界面</w:t>
+      </w:r>
+    </w:p>
+    <w:p>
+      <w:pPr>
+        <w:pStyle w:val="a4"/>
+        <w:ind w:left="420"/>
+        <w:rPr>
+          <w:rFonts w:hint="eastAsia"/>
+        </w:rPr>
+      </w:pPr>
     </w:p>
     <w:p>
       <w:pPr>
@@ -10916,6 +11196,22 @@
       </w:tcPr>
     </w:tblStylePr>
   </w:style>
+  <w:style w:type="table" w:styleId="a5">
+    <w:name w:val="Table Grid"/>
+    <w:basedOn w:val="a1"/>
+    <w:uiPriority w:val="39"/>
+    <w:rsid w:val="00533D1E"/>
+    <w:tblPr>
+      <w:tblBorders>
+        <w:top w:val="single" w:sz="4" w:space="0" w:color="auto"/>
+        <w:left w:val="single" w:sz="4" w:space="0" w:color="auto"/>
+        <w:bottom w:val="single" w:sz="4" w:space="0" w:color="auto"/>
+        <w:right w:val="single" w:sz="4" w:space="0" w:color="auto"/>
+        <w:insideH w:val="single" w:sz="4" w:space="0" w:color="auto"/>
+        <w:insideV w:val="single" w:sz="4" w:space="0" w:color="auto"/>
+      </w:tblBorders>
+    </w:tblPr>
+  </w:style>
 </w:styles>
 </file>
 

</xml_diff>